<commit_message>
Correciones de aceptacion realizadas
</commit_message>
<xml_diff>
--- a/ACEPTACION.docx
+++ b/ACEPTACION.docx
@@ -12,16 +12,16 @@
         <mc:AlternateContent>
           <mc:Choice Requires="wps">
             <w:drawing>
-              <wp:anchor distT="45720" distB="45720" distL="114300" distR="114300" simplePos="0" relativeHeight="251671552" behindDoc="0" locked="0" layoutInCell="1" allowOverlap="1" wp14:anchorId="24F4DA04" wp14:editId="514770CB">
+              <wp:anchor distT="45720" distB="45720" distL="114300" distR="114300" simplePos="0" relativeHeight="251671552" behindDoc="0" locked="0" layoutInCell="1" allowOverlap="1" wp14:anchorId="24F4DA04" wp14:editId="46AB31F8">
                 <wp:simplePos x="0" y="0"/>
                 <wp:positionH relativeFrom="page">
-                  <wp:posOffset>4396740</wp:posOffset>
+                  <wp:posOffset>4124325</wp:posOffset>
                 </wp:positionH>
                 <wp:positionV relativeFrom="paragraph">
-                  <wp:posOffset>1986197</wp:posOffset>
+                  <wp:posOffset>1786255</wp:posOffset>
                 </wp:positionV>
-                <wp:extent cx="3259455" cy="1486535"/>
-                <wp:effectExtent l="0" t="0" r="17145" b="18415"/>
+                <wp:extent cx="3449955" cy="2200275"/>
+                <wp:effectExtent l="0" t="0" r="17145" b="28575"/>
                 <wp:wrapSquare wrapText="bothSides"/>
                 <wp:docPr id="217" name="Cuadro de texto 2"/>
                 <wp:cNvGraphicFramePr>
@@ -36,13 +36,14 @@
                       <wps:spPr bwMode="auto">
                         <a:xfrm>
                           <a:off x="0" y="0"/>
-                          <a:ext cx="3259455" cy="1486535"/>
+                          <a:ext cx="3449955" cy="2200275"/>
                         </a:xfrm>
                         <a:prstGeom prst="rect">
                           <a:avLst/>
                         </a:prstGeom>
                         <a:solidFill>
-                          <a:schemeClr val="accent3">
+                          <a:schemeClr val="bg2">
+                            <a:lumMod val="25000"/>
                             <a:alpha val="50000"/>
                           </a:schemeClr>
                         </a:solidFill>
@@ -70,6 +71,7 @@
                         <w:txbxContent>
                           <w:p>
                             <w:pPr>
+                              <w:jc w:val="both"/>
                               <w:rPr>
                                 <w:color w:val="FFFFFF" w:themeColor="background1"/>
                                 <w:lang w:val="es-ES"/>
@@ -120,6 +122,29 @@
                                 <w:lang w:val="es-ES"/>
                               </w:rPr>
                               <w:t xml:space="preserve"> Man y nunca pensando la popularidad que tendría.</w:t>
+                            </w:r>
+                            <w:r>
+                              <w:rPr>
+                                <w:color w:val="FFFFFF" w:themeColor="background1"/>
+                                <w:lang w:val="es-ES"/>
+                              </w:rPr>
+                              <w:t xml:space="preserve"> Tal vez considerado como unos de los éxitos mas grandes en mucho tiempo en la historia del cine, esto causado por la buena aceptación de los fans y</w:t>
+                            </w:r>
+                          </w:p>
+                          <w:p>
+                            <w:pPr>
+                              <w:jc w:val="both"/>
+                              <w:rPr>
+                                <w:color w:val="FFFFFF" w:themeColor="background1"/>
+                                <w:lang w:val="es-ES"/>
+                              </w:rPr>
+                            </w:pPr>
+                            <w:r>
+                              <w:rPr>
+                                <w:color w:val="FFFFFF" w:themeColor="background1"/>
+                                <w:lang w:val="es-ES"/>
+                              </w:rPr>
+                              <w:t>La emoción que causo en ellos ver a sus superhéroes favoritos reunidos en una misma película.</w:t>
                             </w:r>
                           </w:p>
                         </w:txbxContent>
@@ -145,12 +170,13 @@
                 <v:stroke joinstyle="miter"/>
                 <v:path gradientshapeok="t" o:connecttype="rect"/>
               </v:shapetype>
-              <v:shape id="Cuadro de texto 2" o:spid="_x0000_s1026" type="#_x0000_t202" style="position:absolute;margin-left:346.2pt;margin-top:156.4pt;width:256.65pt;height:117.05pt;z-index:251671552;visibility:visible;mso-wrap-style:square;mso-width-percent:0;mso-height-percent:0;mso-wrap-distance-left:9pt;mso-wrap-distance-top:3.6pt;mso-wrap-distance-right:9pt;mso-wrap-distance-bottom:3.6pt;mso-position-horizontal:absolute;mso-position-horizontal-relative:page;mso-position-vertical:absolute;mso-position-vertical-relative:text;mso-width-percent:0;mso-height-percent:0;mso-width-relative:margin;mso-height-relative:margin;v-text-anchor:top" o:gfxdata="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" fillcolor="#a5a5a5 [3206]" strokecolor="black [3213]">
+              <v:shape id="Cuadro de texto 2" o:spid="_x0000_s1026" type="#_x0000_t202" style="position:absolute;margin-left:324.75pt;margin-top:140.65pt;width:271.65pt;height:173.25pt;z-index:251671552;visibility:visible;mso-wrap-style:square;mso-width-percent:0;mso-height-percent:0;mso-wrap-distance-left:9pt;mso-wrap-distance-top:3.6pt;mso-wrap-distance-right:9pt;mso-wrap-distance-bottom:3.6pt;mso-position-horizontal:absolute;mso-position-horizontal-relative:page;mso-position-vertical:absolute;mso-position-vertical-relative:text;mso-width-percent:0;mso-height-percent:0;mso-width-relative:margin;mso-height-relative:margin;v-text-anchor:top" o:gfxdata="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" fillcolor="#393737 [814]" strokecolor="black [3213]">
                 <v:fill opacity="32896f"/>
                 <v:textbox>
                   <w:txbxContent>
                     <w:p>
                       <w:pPr>
+                        <w:jc w:val="both"/>
                         <w:rPr>
                           <w:color w:val="FFFFFF" w:themeColor="background1"/>
                           <w:lang w:val="es-ES"/>
@@ -201,6 +227,29 @@
                           <w:lang w:val="es-ES"/>
                         </w:rPr>
                         <w:t xml:space="preserve"> Man y nunca pensando la popularidad que tendría.</w:t>
+                      </w:r>
+                      <w:r>
+                        <w:rPr>
+                          <w:color w:val="FFFFFF" w:themeColor="background1"/>
+                          <w:lang w:val="es-ES"/>
+                        </w:rPr>
+                        <w:t xml:space="preserve"> Tal vez considerado como unos de los éxitos mas grandes en mucho tiempo en la historia del cine, esto causado por la buena aceptación de los fans y</w:t>
+                      </w:r>
+                    </w:p>
+                    <w:p>
+                      <w:pPr>
+                        <w:jc w:val="both"/>
+                        <w:rPr>
+                          <w:color w:val="FFFFFF" w:themeColor="background1"/>
+                          <w:lang w:val="es-ES"/>
+                        </w:rPr>
+                      </w:pPr>
+                      <w:r>
+                        <w:rPr>
+                          <w:color w:val="FFFFFF" w:themeColor="background1"/>
+                          <w:lang w:val="es-ES"/>
+                        </w:rPr>
+                        <w:t>La emoción que causo en ellos ver a sus superhéroes favoritos reunidos en una misma película.</w:t>
                       </w:r>
                     </w:p>
                   </w:txbxContent>
@@ -220,7 +269,7 @@
         <mc:AlternateContent>
           <mc:Choice Requires="wps">
             <w:drawing>
-              <wp:anchor distT="45720" distB="45720" distL="114300" distR="114300" simplePos="0" relativeHeight="251673600" behindDoc="0" locked="0" layoutInCell="1" allowOverlap="1" wp14:anchorId="7F6731D3" wp14:editId="2516233E">
+              <wp:anchor distT="45720" distB="45720" distL="114300" distR="114300" simplePos="0" relativeHeight="251673600" behindDoc="0" locked="0" layoutInCell="1" allowOverlap="1" wp14:anchorId="7F6731D3" wp14:editId="0649B18F">
                 <wp:simplePos x="0" y="0"/>
                 <wp:positionH relativeFrom="page">
                   <wp:posOffset>341630</wp:posOffset>
@@ -250,7 +299,8 @@
                           <a:avLst/>
                         </a:prstGeom>
                         <a:solidFill>
-                          <a:schemeClr val="accent3">
+                          <a:schemeClr val="bg2">
+                            <a:lumMod val="25000"/>
                             <a:alpha val="50000"/>
                           </a:schemeClr>
                         </a:solidFill>
@@ -278,6 +328,7 @@
                         <w:txbxContent>
                           <w:p>
                             <w:pPr>
+                              <w:jc w:val="both"/>
                               <w:rPr>
                                 <w:color w:val="FFFFFF" w:themeColor="background1"/>
                                 <w:lang w:val="es-ES"/>
@@ -421,12 +472,13 @@
           </mc:Choice>
           <mc:Fallback>
             <w:pict>
-              <v:shape w14:anchorId="7F6731D3" id="_x0000_s1027" type="#_x0000_t202" style="position:absolute;margin-left:26.9pt;margin-top:386.8pt;width:256.65pt;height:156.5pt;z-index:251673600;visibility:visible;mso-wrap-style:square;mso-width-percent:0;mso-height-percent:0;mso-wrap-distance-left:9pt;mso-wrap-distance-top:3.6pt;mso-wrap-distance-right:9pt;mso-wrap-distance-bottom:3.6pt;mso-position-horizontal:absolute;mso-position-horizontal-relative:page;mso-position-vertical:absolute;mso-position-vertical-relative:text;mso-width-percent:0;mso-height-percent:0;mso-width-relative:margin;mso-height-relative:margin;v-text-anchor:top" o:gfxdata="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" fillcolor="#a5a5a5 [3206]" strokecolor="black [3213]">
+              <v:shape w14:anchorId="7F6731D3" id="_x0000_s1027" type="#_x0000_t202" style="position:absolute;margin-left:26.9pt;margin-top:386.8pt;width:256.65pt;height:156.5pt;z-index:251673600;visibility:visible;mso-wrap-style:square;mso-width-percent:0;mso-height-percent:0;mso-wrap-distance-left:9pt;mso-wrap-distance-top:3.6pt;mso-wrap-distance-right:9pt;mso-wrap-distance-bottom:3.6pt;mso-position-horizontal:absolute;mso-position-horizontal-relative:page;mso-position-vertical:absolute;mso-position-vertical-relative:text;mso-width-percent:0;mso-height-percent:0;mso-width-relative:margin;mso-height-relative:margin;v-text-anchor:top" o:gfxdata="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" fillcolor="#393737 [814]" strokecolor="black [3213]">
                 <v:fill opacity="32896f"/>
                 <v:textbox>
                   <w:txbxContent>
                     <w:p>
                       <w:pPr>
+                        <w:jc w:val="both"/>
                         <w:rPr>
                           <w:color w:val="FFFFFF" w:themeColor="background1"/>
                           <w:lang w:val="es-ES"/>
@@ -564,7 +616,7 @@
           <w:noProof/>
         </w:rPr>
         <w:drawing>
-          <wp:anchor distT="0" distB="0" distL="114300" distR="114300" simplePos="0" relativeHeight="251662336" behindDoc="0" locked="0" layoutInCell="1" allowOverlap="1" wp14:anchorId="67B65287" wp14:editId="53F29A33">
+          <wp:anchor distT="0" distB="0" distL="114300" distR="114300" simplePos="0" relativeHeight="251662336" behindDoc="0" locked="0" layoutInCell="1" allowOverlap="1" wp14:anchorId="67B65287" wp14:editId="55149F96">
             <wp:simplePos x="0" y="0"/>
             <wp:positionH relativeFrom="column">
               <wp:posOffset>2743835</wp:posOffset>
@@ -573,7 +625,7 @@
               <wp:posOffset>4689448</wp:posOffset>
             </wp:positionV>
             <wp:extent cx="3657600" cy="2496185"/>
-            <wp:effectExtent l="0" t="0" r="0" b="0"/>
+            <wp:effectExtent l="19050" t="0" r="19050" b="723265"/>
             <wp:wrapSquare wrapText="bothSides"/>
             <wp:docPr id="1" name="Imagen 1" descr="Avengers: Endgame | Comparan en Facebook personajes de la película con sus  versiones de los cómics originales (Galería) | RPP Noticias"/>
             <wp:cNvGraphicFramePr>
@@ -606,13 +658,22 @@
                       <a:off x="0" y="0"/>
                       <a:ext cx="3657600" cy="2496185"/>
                     </a:xfrm>
-                    <a:prstGeom prst="rect">
-                      <a:avLst/>
+                    <a:prstGeom prst="roundRect">
+                      <a:avLst>
+                        <a:gd name="adj" fmla="val 8594"/>
+                      </a:avLst>
                     </a:prstGeom>
-                    <a:noFill/>
+                    <a:solidFill>
+                      <a:srgbClr val="FFFFFF">
+                        <a:shade val="85000"/>
+                      </a:srgbClr>
+                    </a:solidFill>
                     <a:ln>
                       <a:noFill/>
                     </a:ln>
+                    <a:effectLst>
+                      <a:reflection blurRad="12700" stA="38000" endPos="28000" dist="5000" dir="5400000" sy="-100000" algn="bl" rotWithShape="0"/>
+                    </a:effectLst>
                   </pic:spPr>
                 </pic:pic>
               </a:graphicData>
@@ -631,7 +692,7 @@
           <w:noProof/>
         </w:rPr>
         <w:drawing>
-          <wp:anchor distT="0" distB="0" distL="114300" distR="114300" simplePos="0" relativeHeight="251665408" behindDoc="0" locked="0" layoutInCell="1" allowOverlap="1" wp14:anchorId="0EB40EFF" wp14:editId="40E491A6">
+          <wp:anchor distT="0" distB="0" distL="114300" distR="114300" simplePos="0" relativeHeight="251665408" behindDoc="0" locked="0" layoutInCell="1" allowOverlap="1" wp14:anchorId="0EB40EFF" wp14:editId="58A8B348">
             <wp:simplePos x="0" y="0"/>
             <wp:positionH relativeFrom="column">
               <wp:posOffset>-794385</wp:posOffset>
@@ -640,7 +701,7 @@
               <wp:posOffset>1767205</wp:posOffset>
             </wp:positionV>
             <wp:extent cx="4038600" cy="2019300"/>
-            <wp:effectExtent l="0" t="0" r="0" b="0"/>
+            <wp:effectExtent l="0" t="133350" r="0" b="781050"/>
             <wp:wrapSquare wrapText="bothSides"/>
             <wp:docPr id="2" name="Imagen 2" descr="Cine] [Cómics] Jonathan Hickman defiende que cómics y cine vayan en  paralelo - BdS"/>
             <wp:cNvGraphicFramePr>
@@ -676,10 +737,23 @@
                     <a:prstGeom prst="rect">
                       <a:avLst/>
                     </a:prstGeom>
-                    <a:noFill/>
                     <a:ln>
                       <a:noFill/>
                     </a:ln>
+                    <a:effectLst>
+                      <a:reflection blurRad="12700" stA="30000" endPos="30000" dist="5000" dir="5400000" sy="-100000" algn="bl" rotWithShape="0"/>
+                    </a:effectLst>
+                    <a:scene3d>
+                      <a:camera prst="perspectiveContrastingLeftFacing">
+                        <a:rot lat="300000" lon="19800000" rev="0"/>
+                      </a:camera>
+                      <a:lightRig rig="threePt" dir="t">
+                        <a:rot lat="0" lon="0" rev="2700000"/>
+                      </a:lightRig>
+                    </a:scene3d>
+                    <a:sp3d>
+                      <a:bevelT w="63500" h="50800"/>
+                    </a:sp3d>
                   </pic:spPr>
                 </pic:pic>
               </a:graphicData>

</xml_diff>